<commit_message>
actualizacion de la DB
</commit_message>
<xml_diff>
--- a/documents/Partes.docx
+++ b/documents/Partes.docx
@@ -1451,8 +1451,6 @@
         </w:rPr>
         <w:t xml:space="preserve"> </w:t>
       </w:r>
-      <w:bookmarkStart w:id="0" w:name="_GoBack"/>
-      <w:bookmarkEnd w:id="0"/>
     </w:p>
     <w:p>
       <w:pPr>
@@ -2097,6 +2095,27 @@
         <w:rPr>
           <w:sz w:val="24"/>
         </w:rPr>
+        <w:t>Modificar descripción</w:t>
+      </w:r>
+    </w:p>
+    <w:p>
+      <w:pPr>
+        <w:pStyle w:val="Prrafodelista"/>
+        <w:numPr>
+          <w:ilvl w:val="0"/>
+          <w:numId w:val="8"/>
+        </w:numPr>
+        <w:spacing w:line="240" w:lineRule="auto"/>
+        <w:ind w:left="1560"/>
+        <w:jc w:val="both"/>
+        <w:rPr>
+          <w:sz w:val="24"/>
+        </w:rPr>
+      </w:pPr>
+      <w:r>
+        <w:rPr>
+          <w:sz w:val="24"/>
+        </w:rPr>
         <w:t xml:space="preserve">Cancelar </w:t>
       </w:r>
       <w:r>
@@ -2279,7 +2298,14 @@
           <w:color w:val="4472C4" w:themeColor="accent1"/>
           <w:sz w:val="24"/>
         </w:rPr>
-        <w:t xml:space="preserve">Parecido al anterior </w:t>
+        <w:t>Igual</w:t>
+      </w:r>
+      <w:r>
+        <w:rPr>
+          <w:color w:val="4472C4" w:themeColor="accent1"/>
+          <w:sz w:val="24"/>
+        </w:rPr>
+        <w:t xml:space="preserve"> al anterior </w:t>
       </w:r>
       <w:r>
         <w:rPr>
@@ -2304,92 +2330,65 @@
     </w:p>
     <w:p>
       <w:pPr>
-        <w:pStyle w:val="Prrafodelista"/>
-        <w:numPr>
-          <w:ilvl w:val="0"/>
-          <w:numId w:val="8"/>
+        <w:spacing w:line="240" w:lineRule="auto"/>
+        <w:ind w:left="708"/>
+        <w:jc w:val="both"/>
+        <w:rPr>
+          <w:b/>
+          <w:sz w:val="24"/>
+        </w:rPr>
+      </w:pPr>
+      <w:r>
+        <w:rPr>
+          <w:b/>
+          <w:sz w:val="24"/>
+        </w:rPr>
+        <w:t>Estadística</w:t>
+      </w:r>
+    </w:p>
+    <w:p>
+      <w:pPr>
+        <w:pStyle w:val="Prrafodelista"/>
+        <w:numPr>
+          <w:ilvl w:val="0"/>
+          <w:numId w:val="12"/>
+        </w:numPr>
+        <w:spacing w:line="240" w:lineRule="auto"/>
+        <w:ind w:left="1134" w:hanging="357"/>
+        <w:contextualSpacing w:val="0"/>
+        <w:jc w:val="both"/>
+        <w:rPr>
+          <w:sz w:val="24"/>
+        </w:rPr>
+      </w:pPr>
+      <w:r>
+        <w:rPr>
+          <w:sz w:val="24"/>
+        </w:rPr>
+        <w:t xml:space="preserve">Se puede ver </w:t>
+      </w:r>
+      <w:r>
+        <w:rPr>
+          <w:sz w:val="24"/>
+        </w:rPr>
+        <w:t>gráficos</w:t>
+      </w:r>
+      <w:r>
+        <w:rPr>
+          <w:sz w:val="24"/>
+        </w:rPr>
+        <w:t>:</w:t>
+      </w:r>
+    </w:p>
+    <w:p>
+      <w:pPr>
+        <w:pStyle w:val="Prrafodelista"/>
+        <w:numPr>
+          <w:ilvl w:val="0"/>
+          <w:numId w:val="3"/>
         </w:numPr>
         <w:spacing w:line="240" w:lineRule="auto"/>
         <w:ind w:left="1560"/>
-        <w:jc w:val="both"/>
-        <w:rPr>
-          <w:sz w:val="24"/>
-        </w:rPr>
-      </w:pPr>
-      <w:r>
-        <w:rPr>
-          <w:sz w:val="24"/>
-        </w:rPr>
-        <w:t xml:space="preserve">Modificar </w:t>
-      </w:r>
-      <w:r>
-        <w:rPr>
-          <w:sz w:val="24"/>
-        </w:rPr>
-        <w:t>imágenes, descripción e introducción</w:t>
-      </w:r>
-    </w:p>
-    <w:p>
-      <w:pPr>
-        <w:spacing w:line="240" w:lineRule="auto"/>
-        <w:ind w:left="708"/>
-        <w:jc w:val="both"/>
-        <w:rPr>
-          <w:b/>
-          <w:sz w:val="24"/>
-        </w:rPr>
-      </w:pPr>
-      <w:r>
-        <w:rPr>
-          <w:b/>
-          <w:sz w:val="24"/>
-        </w:rPr>
-        <w:t>Estadística</w:t>
-      </w:r>
-    </w:p>
-    <w:p>
-      <w:pPr>
-        <w:pStyle w:val="Prrafodelista"/>
-        <w:numPr>
-          <w:ilvl w:val="0"/>
-          <w:numId w:val="12"/>
-        </w:numPr>
-        <w:spacing w:line="240" w:lineRule="auto"/>
-        <w:ind w:left="1423" w:hanging="357"/>
-        <w:contextualSpacing w:val="0"/>
-        <w:jc w:val="both"/>
-        <w:rPr>
-          <w:sz w:val="24"/>
-        </w:rPr>
-      </w:pPr>
-      <w:r>
-        <w:rPr>
-          <w:sz w:val="24"/>
-        </w:rPr>
-        <w:t xml:space="preserve">Se puede ver </w:t>
-      </w:r>
-      <w:r>
-        <w:rPr>
-          <w:sz w:val="24"/>
-        </w:rPr>
-        <w:t>gráficos</w:t>
-      </w:r>
-      <w:r>
-        <w:rPr>
-          <w:sz w:val="24"/>
-        </w:rPr>
-        <w:t>:</w:t>
-      </w:r>
-    </w:p>
-    <w:p>
-      <w:pPr>
-        <w:pStyle w:val="Prrafodelista"/>
-        <w:numPr>
-          <w:ilvl w:val="0"/>
-          <w:numId w:val="3"/>
-        </w:numPr>
-        <w:spacing w:line="240" w:lineRule="auto"/>
-        <w:ind w:left="1843"/>
         <w:jc w:val="both"/>
         <w:rPr>
           <w:sz w:val="24"/>
@@ -2410,7 +2409,7 @@
           <w:numId w:val="3"/>
         </w:numPr>
         <w:spacing w:line="240" w:lineRule="auto"/>
-        <w:ind w:left="2410" w:hanging="567"/>
+        <w:ind w:left="2127" w:hanging="567"/>
         <w:jc w:val="both"/>
         <w:rPr>
           <w:sz w:val="24"/>
@@ -2437,7 +2436,7 @@
           <w:numId w:val="3"/>
         </w:numPr>
         <w:spacing w:line="240" w:lineRule="auto"/>
-        <w:ind w:left="2410" w:hanging="567"/>
+        <w:ind w:left="2127" w:hanging="567"/>
         <w:jc w:val="both"/>
         <w:rPr>
           <w:sz w:val="24"/>
@@ -2464,7 +2463,7 @@
           <w:numId w:val="3"/>
         </w:numPr>
         <w:spacing w:line="240" w:lineRule="auto"/>
-        <w:ind w:left="2410" w:hanging="567"/>
+        <w:ind w:left="2127" w:hanging="567"/>
         <w:contextualSpacing w:val="0"/>
         <w:jc w:val="both"/>
         <w:rPr>
@@ -2492,7 +2491,7 @@
           <w:numId w:val="3"/>
         </w:numPr>
         <w:spacing w:line="240" w:lineRule="auto"/>
-        <w:ind w:left="1843"/>
+        <w:ind w:left="1560"/>
         <w:jc w:val="both"/>
         <w:rPr>
           <w:sz w:val="24"/>
@@ -2519,7 +2518,7 @@
           <w:numId w:val="3"/>
         </w:numPr>
         <w:spacing w:line="240" w:lineRule="auto"/>
-        <w:ind w:left="2410" w:hanging="567"/>
+        <w:ind w:left="2127" w:hanging="567"/>
         <w:jc w:val="both"/>
         <w:rPr>
           <w:sz w:val="24"/>
@@ -2535,7 +2534,14 @@
         <w:rPr>
           <w:sz w:val="24"/>
         </w:rPr>
-        <w:t>or barrio</w:t>
+        <w:t xml:space="preserve">or </w:t>
+      </w:r>
+      <w:bookmarkStart w:id="0" w:name="_GoBack"/>
+      <w:r>
+        <w:rPr>
+          <w:sz w:val="24"/>
+        </w:rPr>
+        <w:t>barrio</w:t>
       </w:r>
     </w:p>
     <w:p>
@@ -2546,7 +2552,7 @@
           <w:numId w:val="3"/>
         </w:numPr>
         <w:spacing w:line="240" w:lineRule="auto"/>
-        <w:ind w:left="2410" w:hanging="567"/>
+        <w:ind w:left="2127" w:hanging="567"/>
         <w:jc w:val="both"/>
         <w:rPr>
           <w:sz w:val="24"/>
@@ -2591,7 +2597,7 @@
           <w:numId w:val="3"/>
         </w:numPr>
         <w:spacing w:line="240" w:lineRule="auto"/>
-        <w:ind w:left="2410" w:hanging="567"/>
+        <w:ind w:left="2127" w:hanging="567"/>
         <w:jc w:val="both"/>
         <w:rPr>
           <w:sz w:val="24"/>
@@ -2615,7 +2621,14 @@
         <w:rPr>
           <w:sz w:val="24"/>
         </w:rPr>
-        <w:t xml:space="preserve"> (</w:t>
+        <w:t xml:space="preserve"> </w:t>
+      </w:r>
+      <w:bookmarkEnd w:id="0"/>
+      <w:r>
+        <w:rPr>
+          <w:sz w:val="24"/>
+        </w:rPr>
+        <w:t>(</w:t>
       </w:r>
       <w:r>
         <w:rPr>
@@ -4648,7 +4661,7 @@
     <w:lsdException w:name="Table Web 2" w:semiHidden="1" w:unhideWhenUsed="1"/>
     <w:lsdException w:name="Table Web 3" w:semiHidden="1" w:unhideWhenUsed="1"/>
     <w:lsdException w:name="Balloon Text" w:semiHidden="1" w:unhideWhenUsed="1"/>
-    <w:lsdException w:name="Table Grid" w:semiHidden="1" w:uiPriority="39" w:unhideWhenUsed="1"/>
+    <w:lsdException w:name="Table Grid" w:uiPriority="39"/>
     <w:lsdException w:name="Table Theme" w:semiHidden="1" w:unhideWhenUsed="1"/>
     <w:lsdException w:name="Placeholder Text" w:semiHidden="1"/>
     <w:lsdException w:name="No Spacing" w:uiPriority="1" w:qFormat="1"/>

</xml_diff>